<commit_message>
updated pa due date (thanks #2)
</commit_message>
<xml_diff>
--- a/homework/pa1/PA1.docx
+++ b/homework/pa1/PA1.docx
@@ -1,6 +1,6 @@
 
 <file path=word/document.xml><?xml version="1.0" encoding="utf-8"?>
-<w:document xmlns:wpc="http://schemas.microsoft.com/office/word/2010/wordprocessingCanvas" xmlns:cx="http://schemas.microsoft.com/office/drawing/2014/chartex" xmlns:cx1="http://schemas.microsoft.com/office/drawing/2015/9/8/chartex" xmlns:mc="http://schemas.openxmlformats.org/markup-compatibility/2006" xmlns:o="urn:schemas-microsoft-com:office:office" xmlns:r="http://schemas.openxmlformats.org/officeDocument/2006/relationships" xmlns:m="http://schemas.openxmlformats.org/officeDocument/2006/math" xmlns:v="urn:schemas-microsoft-com:vml" xmlns:wp14="http://schemas.microsoft.com/office/word/2010/wordprocessingDrawing" xmlns:wp="http://schemas.openxmlformats.org/drawingml/2006/wordprocessingDrawing" xmlns:w10="urn:schemas-microsoft-com:office:word" xmlns:w="http://schemas.openxmlformats.org/wordprocessingml/2006/main" xmlns:w14="http://schemas.microsoft.com/office/word/2010/wordml" xmlns:w15="http://schemas.microsoft.com/office/word/2012/wordml" xmlns:w16se="http://schemas.microsoft.com/office/word/2015/wordml/symex" xmlns:wpg="http://schemas.microsoft.com/office/word/2010/wordprocessingGroup" xmlns:wpi="http://schemas.microsoft.com/office/word/2010/wordprocessingInk" xmlns:wne="http://schemas.microsoft.com/office/word/2006/wordml" xmlns:wps="http://schemas.microsoft.com/office/word/2010/wordprocessingShape" mc:Ignorable="w14 w15 w16se wp14">
+<w:document xmlns:wpc="http://schemas.microsoft.com/office/word/2010/wordprocessingCanvas" xmlns:cx="http://schemas.microsoft.com/office/drawing/2014/chartex" xmlns:cx1="http://schemas.microsoft.com/office/drawing/2015/9/8/chartex" xmlns:cx2="http://schemas.microsoft.com/office/drawing/2015/10/21/chartex" xmlns:cx3="http://schemas.microsoft.com/office/drawing/2016/5/9/chartex" xmlns:cx4="http://schemas.microsoft.com/office/drawing/2016/5/10/chartex" xmlns:cx5="http://schemas.microsoft.com/office/drawing/2016/5/11/chartex" xmlns:cx6="http://schemas.microsoft.com/office/drawing/2016/5/12/chartex" xmlns:cx7="http://schemas.microsoft.com/office/drawing/2016/5/13/chartex" xmlns:cx8="http://schemas.microsoft.com/office/drawing/2016/5/14/chartex" xmlns:mc="http://schemas.openxmlformats.org/markup-compatibility/2006" xmlns:aink="http://schemas.microsoft.com/office/drawing/2016/ink" xmlns:am3d="http://schemas.microsoft.com/office/drawing/2017/model3d" xmlns:o="urn:schemas-microsoft-com:office:office" xmlns:r="http://schemas.openxmlformats.org/officeDocument/2006/relationships" xmlns:m="http://schemas.openxmlformats.org/officeDocument/2006/math" xmlns:v="urn:schemas-microsoft-com:vml" xmlns:wp14="http://schemas.microsoft.com/office/word/2010/wordprocessingDrawing" xmlns:wp="http://schemas.openxmlformats.org/drawingml/2006/wordprocessingDrawing" xmlns:w10="urn:schemas-microsoft-com:office:word" xmlns:w="http://schemas.openxmlformats.org/wordprocessingml/2006/main" xmlns:w14="http://schemas.microsoft.com/office/word/2010/wordml" xmlns:w15="http://schemas.microsoft.com/office/word/2012/wordml" xmlns:w16cid="http://schemas.microsoft.com/office/word/2016/wordml/cid" xmlns:w16se="http://schemas.microsoft.com/office/word/2015/wordml/symex" xmlns:wpg="http://schemas.microsoft.com/office/word/2010/wordprocessingGroup" xmlns:wpi="http://schemas.microsoft.com/office/word/2010/wordprocessingInk" xmlns:wne="http://schemas.microsoft.com/office/word/2006/wordml" xmlns:wps="http://schemas.microsoft.com/office/word/2010/wordprocessingShape" mc:Ignorable="w14 w15 w16se w16cid wp14">
   <w:body>
     <w:p>
       <w:pPr>
@@ -36,10 +36,7 @@
         <w:t xml:space="preserve">  </w:t>
       </w:r>
       <w:r>
-        <w:t>CSV (comma separated values) is a standardized clear-text format frequently used to represent spreadsheets.  All popular spreadsheet applications (e.g. Excel) are capable of opening and manipulating CSV files.  The CSV format is pretty straightforward.  Each line represents a row in the spreadsheet.  Each cell in a row is separated by a comma.</w:t>
-      </w:r>
-      <w:r>
-        <w:t xml:space="preserve">  </w:t>
+        <w:t xml:space="preserve">CSV (comma separated values) is a standardized clear-text format frequently used to represent spreadsheets.  All popular spreadsheet applications (e.g. Excel) are capable of opening and manipulating CSV files.  The CSV format is pretty straightforward.  Each line represents a row in the spreadsheet.  Each cell in a row is separated by a comma.  </w:t>
       </w:r>
       <w:r>
         <w:t>Each line in the CSV file is formatted as follows:</w:t>
@@ -340,7 +337,25 @@
                 <w:sz w:val="19"/>
                 <w:szCs w:val="19"/>
               </w:rPr>
-              <w:t xml:space="preserve">Would you like to run another query (Y/N)?: </w:t>
+              <w:t>Would you like to run another query (Y/N</w:t>
+            </w:r>
+            <w:proofErr w:type="gramStart"/>
+            <w:r>
+              <w:rPr>
+                <w:rFonts w:ascii="Consolas" w:hAnsi="Consolas"/>
+                <w:sz w:val="19"/>
+                <w:szCs w:val="19"/>
+              </w:rPr>
+              <w:t>)?:</w:t>
+            </w:r>
+            <w:proofErr w:type="gramEnd"/>
+            <w:r>
+              <w:rPr>
+                <w:rFonts w:ascii="Consolas" w:hAnsi="Consolas"/>
+                <w:sz w:val="19"/>
+                <w:szCs w:val="19"/>
+              </w:rPr>
+              <w:t xml:space="preserve"> </w:t>
             </w:r>
             <w:r>
               <w:rPr>
@@ -540,7 +555,25 @@
                 <w:sz w:val="19"/>
                 <w:szCs w:val="19"/>
               </w:rPr>
-              <w:t xml:space="preserve">Would you like to run another query (Y/N)?: </w:t>
+              <w:t>Would you like to run another query (Y/N</w:t>
+            </w:r>
+            <w:proofErr w:type="gramStart"/>
+            <w:r>
+              <w:rPr>
+                <w:rFonts w:ascii="Consolas" w:hAnsi="Consolas"/>
+                <w:sz w:val="19"/>
+                <w:szCs w:val="19"/>
+              </w:rPr>
+              <w:t>)?:</w:t>
+            </w:r>
+            <w:proofErr w:type="gramEnd"/>
+            <w:r>
+              <w:rPr>
+                <w:rFonts w:ascii="Consolas" w:hAnsi="Consolas"/>
+                <w:sz w:val="19"/>
+                <w:szCs w:val="19"/>
+              </w:rPr>
+              <w:t xml:space="preserve"> </w:t>
             </w:r>
             <w:r>
               <w:rPr>
@@ -743,23 +776,16 @@
         <w:t xml:space="preserve">You must upload your program and reflection as a ZIP file through Canvas no later than midnight on </w:t>
       </w:r>
       <w:r>
-        <w:t>Friday</w:t>
-      </w:r>
-      <w:r>
-        <w:t xml:space="preserve">, </w:t>
-      </w:r>
-      <w:r>
-        <w:t>May</w:t>
-      </w:r>
-      <w:r>
-        <w:t xml:space="preserve"> </w:t>
-      </w:r>
-      <w:r>
-        <w:t>11</w:t>
-      </w:r>
-      <w:r>
-        <w:t>, 2018</w:t>
-      </w:r>
+        <w:t>Wednesday, February 6,</w:t>
+      </w:r>
+      <w:r>
+        <w:t xml:space="preserve"> 201</w:t>
+      </w:r>
+      <w:r>
+        <w:t>9</w:t>
+      </w:r>
+      <w:bookmarkStart w:id="0" w:name="_GoBack"/>
+      <w:bookmarkEnd w:id="0"/>
       <w:r>
         <w:t xml:space="preserve">.  </w:t>
       </w:r>
@@ -781,11 +807,13 @@
       <w:pPr>
         <w:pStyle w:val="Heading3"/>
       </w:pPr>
-      <w:r>
-        <w:t>Checkin (</w:t>
-      </w:r>
-      <w:r>
-        <w:t>10pts)</w:t>
+      <w:proofErr w:type="spellStart"/>
+      <w:r>
+        <w:t>Checkin</w:t>
+      </w:r>
+      <w:proofErr w:type="spellEnd"/>
+      <w:r>
+        <w:t xml:space="preserve"> (10pts)</w:t>
       </w:r>
     </w:p>
     <w:p>
@@ -798,10 +826,15 @@
         <w:jc w:val="left"/>
       </w:pPr>
       <w:r>
-        <w:t>During Lab 2</w:t>
-      </w:r>
-      <w:r>
-        <w:t>, you must demonstrate to me your program.  In order to receive full credit, you must have made sufficient progress on your assignment.  I define significant progress as demonstrating an expenditure of meaningful effort on one large section of code.  Your checkin should demonstrate that you are capable of completing the assignment by the due date.</w:t>
+        <w:t xml:space="preserve">During Lab 2, you must demonstrate to me your program.  In order to receive full credit, you must have made sufficient progress on your assignment.  I define significant progress as demonstrating an expenditure of meaningful effort on one large section of code.  Your </w:t>
+      </w:r>
+      <w:proofErr w:type="spellStart"/>
+      <w:r>
+        <w:t>checkin</w:t>
+      </w:r>
+      <w:proofErr w:type="spellEnd"/>
+      <w:r>
+        <w:t xml:space="preserve"> should demonstrate that you are capable of completing the assignment by the due date.</w:t>
       </w:r>
     </w:p>
     <w:p>
@@ -876,16 +909,7 @@
         <w:pStyle w:val="Heading3"/>
       </w:pPr>
       <w:r>
-        <w:t>Test Cases</w:t>
-      </w:r>
-      <w:r>
-        <w:t xml:space="preserve"> (</w:t>
-      </w:r>
-      <w:r>
-        <w:t xml:space="preserve">7 total, </w:t>
-      </w:r>
-      <w:r>
-        <w:t>10pts each)</w:t>
+        <w:t>Test Cases (7 total, 10pts each)</w:t>
       </w:r>
     </w:p>
     <w:p>
@@ -1183,10 +1207,7 @@
       </w:tr>
     </w:tbl>
     <w:p/>
-    <w:p>
-      <w:bookmarkStart w:id="0" w:name="_GoBack"/>
-      <w:bookmarkEnd w:id="0"/>
-    </w:p>
+    <w:p/>
     <w:p/>
     <w:p/>
     <w:sectPr>
@@ -1200,7 +1221,7 @@
 </file>
 
 <file path=word/endnotes.xml><?xml version="1.0" encoding="utf-8"?>
-<w:endnotes xmlns:wpc="http://schemas.microsoft.com/office/word/2010/wordprocessingCanvas" xmlns:cx="http://schemas.microsoft.com/office/drawing/2014/chartex" xmlns:cx1="http://schemas.microsoft.com/office/drawing/2015/9/8/chartex" xmlns:mc="http://schemas.openxmlformats.org/markup-compatibility/2006" xmlns:o="urn:schemas-microsoft-com:office:office" xmlns:r="http://schemas.openxmlformats.org/officeDocument/2006/relationships" xmlns:m="http://schemas.openxmlformats.org/officeDocument/2006/math" xmlns:v="urn:schemas-microsoft-com:vml" xmlns:wp14="http://schemas.microsoft.com/office/word/2010/wordprocessingDrawing" xmlns:wp="http://schemas.openxmlformats.org/drawingml/2006/wordprocessingDrawing" xmlns:w10="urn:schemas-microsoft-com:office:word" xmlns:w="http://schemas.openxmlformats.org/wordprocessingml/2006/main" xmlns:w14="http://schemas.microsoft.com/office/word/2010/wordml" xmlns:w15="http://schemas.microsoft.com/office/word/2012/wordml" xmlns:w16se="http://schemas.microsoft.com/office/word/2015/wordml/symex" xmlns:wpg="http://schemas.microsoft.com/office/word/2010/wordprocessingGroup" xmlns:wpi="http://schemas.microsoft.com/office/word/2010/wordprocessingInk" xmlns:wne="http://schemas.microsoft.com/office/word/2006/wordml" xmlns:wps="http://schemas.microsoft.com/office/word/2010/wordprocessingShape" mc:Ignorable="w14 w15 w16se wp14">
+<w:endnotes xmlns:wpc="http://schemas.microsoft.com/office/word/2010/wordprocessingCanvas" xmlns:cx="http://schemas.microsoft.com/office/drawing/2014/chartex" xmlns:cx1="http://schemas.microsoft.com/office/drawing/2015/9/8/chartex" xmlns:cx2="http://schemas.microsoft.com/office/drawing/2015/10/21/chartex" xmlns:cx3="http://schemas.microsoft.com/office/drawing/2016/5/9/chartex" xmlns:cx4="http://schemas.microsoft.com/office/drawing/2016/5/10/chartex" xmlns:cx5="http://schemas.microsoft.com/office/drawing/2016/5/11/chartex" xmlns:cx6="http://schemas.microsoft.com/office/drawing/2016/5/12/chartex" xmlns:cx7="http://schemas.microsoft.com/office/drawing/2016/5/13/chartex" xmlns:cx8="http://schemas.microsoft.com/office/drawing/2016/5/14/chartex" xmlns:mc="http://schemas.openxmlformats.org/markup-compatibility/2006" xmlns:aink="http://schemas.microsoft.com/office/drawing/2016/ink" xmlns:am3d="http://schemas.microsoft.com/office/drawing/2017/model3d" xmlns:o="urn:schemas-microsoft-com:office:office" xmlns:r="http://schemas.openxmlformats.org/officeDocument/2006/relationships" xmlns:m="http://schemas.openxmlformats.org/officeDocument/2006/math" xmlns:v="urn:schemas-microsoft-com:vml" xmlns:wp14="http://schemas.microsoft.com/office/word/2010/wordprocessingDrawing" xmlns:wp="http://schemas.openxmlformats.org/drawingml/2006/wordprocessingDrawing" xmlns:w10="urn:schemas-microsoft-com:office:word" xmlns:w="http://schemas.openxmlformats.org/wordprocessingml/2006/main" xmlns:w14="http://schemas.microsoft.com/office/word/2010/wordml" xmlns:w15="http://schemas.microsoft.com/office/word/2012/wordml" xmlns:w16cid="http://schemas.microsoft.com/office/word/2016/wordml/cid" xmlns:w16se="http://schemas.microsoft.com/office/word/2015/wordml/symex" xmlns:wpg="http://schemas.microsoft.com/office/word/2010/wordprocessingGroup" xmlns:wpi="http://schemas.microsoft.com/office/word/2010/wordprocessingInk" xmlns:wne="http://schemas.microsoft.com/office/word/2006/wordml" xmlns:wps="http://schemas.microsoft.com/office/word/2010/wordprocessingShape" mc:Ignorable="w14 w15 w16se w16cid wp14">
   <w:endnote w:type="separator" w:id="-1">
     <w:p>
       <w:pPr>
@@ -1225,7 +1246,7 @@
 </file>
 
 <file path=word/footnotes.xml><?xml version="1.0" encoding="utf-8"?>
-<w:footnotes xmlns:wpc="http://schemas.microsoft.com/office/word/2010/wordprocessingCanvas" xmlns:cx="http://schemas.microsoft.com/office/drawing/2014/chartex" xmlns:cx1="http://schemas.microsoft.com/office/drawing/2015/9/8/chartex" xmlns:mc="http://schemas.openxmlformats.org/markup-compatibility/2006" xmlns:o="urn:schemas-microsoft-com:office:office" xmlns:r="http://schemas.openxmlformats.org/officeDocument/2006/relationships" xmlns:m="http://schemas.openxmlformats.org/officeDocument/2006/math" xmlns:v="urn:schemas-microsoft-com:vml" xmlns:wp14="http://schemas.microsoft.com/office/word/2010/wordprocessingDrawing" xmlns:wp="http://schemas.openxmlformats.org/drawingml/2006/wordprocessingDrawing" xmlns:w10="urn:schemas-microsoft-com:office:word" xmlns:w="http://schemas.openxmlformats.org/wordprocessingml/2006/main" xmlns:w14="http://schemas.microsoft.com/office/word/2010/wordml" xmlns:w15="http://schemas.microsoft.com/office/word/2012/wordml" xmlns:w16se="http://schemas.microsoft.com/office/word/2015/wordml/symex" xmlns:wpg="http://schemas.microsoft.com/office/word/2010/wordprocessingGroup" xmlns:wpi="http://schemas.microsoft.com/office/word/2010/wordprocessingInk" xmlns:wne="http://schemas.microsoft.com/office/word/2006/wordml" xmlns:wps="http://schemas.microsoft.com/office/word/2010/wordprocessingShape" mc:Ignorable="w14 w15 w16se wp14">
+<w:footnotes xmlns:wpc="http://schemas.microsoft.com/office/word/2010/wordprocessingCanvas" xmlns:cx="http://schemas.microsoft.com/office/drawing/2014/chartex" xmlns:cx1="http://schemas.microsoft.com/office/drawing/2015/9/8/chartex" xmlns:cx2="http://schemas.microsoft.com/office/drawing/2015/10/21/chartex" xmlns:cx3="http://schemas.microsoft.com/office/drawing/2016/5/9/chartex" xmlns:cx4="http://schemas.microsoft.com/office/drawing/2016/5/10/chartex" xmlns:cx5="http://schemas.microsoft.com/office/drawing/2016/5/11/chartex" xmlns:cx6="http://schemas.microsoft.com/office/drawing/2016/5/12/chartex" xmlns:cx7="http://schemas.microsoft.com/office/drawing/2016/5/13/chartex" xmlns:cx8="http://schemas.microsoft.com/office/drawing/2016/5/14/chartex" xmlns:mc="http://schemas.openxmlformats.org/markup-compatibility/2006" xmlns:aink="http://schemas.microsoft.com/office/drawing/2016/ink" xmlns:am3d="http://schemas.microsoft.com/office/drawing/2017/model3d" xmlns:o="urn:schemas-microsoft-com:office:office" xmlns:r="http://schemas.openxmlformats.org/officeDocument/2006/relationships" xmlns:m="http://schemas.openxmlformats.org/officeDocument/2006/math" xmlns:v="urn:schemas-microsoft-com:vml" xmlns:wp14="http://schemas.microsoft.com/office/word/2010/wordprocessingDrawing" xmlns:wp="http://schemas.openxmlformats.org/drawingml/2006/wordprocessingDrawing" xmlns:w10="urn:schemas-microsoft-com:office:word" xmlns:w="http://schemas.openxmlformats.org/wordprocessingml/2006/main" xmlns:w14="http://schemas.microsoft.com/office/word/2010/wordml" xmlns:w15="http://schemas.microsoft.com/office/word/2012/wordml" xmlns:w16cid="http://schemas.microsoft.com/office/word/2016/wordml/cid" xmlns:w16se="http://schemas.microsoft.com/office/word/2015/wordml/symex" xmlns:wpg="http://schemas.microsoft.com/office/word/2010/wordprocessingGroup" xmlns:wpi="http://schemas.microsoft.com/office/word/2010/wordprocessingInk" xmlns:wne="http://schemas.microsoft.com/office/word/2006/wordml" xmlns:wps="http://schemas.microsoft.com/office/word/2010/wordprocessingShape" mc:Ignorable="w14 w15 w16se w16cid wp14">
   <w:footnote w:type="separator" w:id="-1">
     <w:p>
       <w:pPr>
@@ -1250,7 +1271,7 @@
 </file>
 
 <file path=word/numbering.xml><?xml version="1.0" encoding="utf-8"?>
-<w:numbering xmlns:wpc="http://schemas.microsoft.com/office/word/2010/wordprocessingCanvas" xmlns:cx="http://schemas.microsoft.com/office/drawing/2014/chartex" xmlns:cx1="http://schemas.microsoft.com/office/drawing/2015/9/8/chartex" xmlns:mc="http://schemas.openxmlformats.org/markup-compatibility/2006" xmlns:o="urn:schemas-microsoft-com:office:office" xmlns:r="http://schemas.openxmlformats.org/officeDocument/2006/relationships" xmlns:m="http://schemas.openxmlformats.org/officeDocument/2006/math" xmlns:v="urn:schemas-microsoft-com:vml" xmlns:wp14="http://schemas.microsoft.com/office/word/2010/wordprocessingDrawing" xmlns:wp="http://schemas.openxmlformats.org/drawingml/2006/wordprocessingDrawing" xmlns:w10="urn:schemas-microsoft-com:office:word" xmlns:w="http://schemas.openxmlformats.org/wordprocessingml/2006/main" xmlns:w14="http://schemas.microsoft.com/office/word/2010/wordml" xmlns:w15="http://schemas.microsoft.com/office/word/2012/wordml" xmlns:w16se="http://schemas.microsoft.com/office/word/2015/wordml/symex" xmlns:wpg="http://schemas.microsoft.com/office/word/2010/wordprocessingGroup" xmlns:wpi="http://schemas.microsoft.com/office/word/2010/wordprocessingInk" xmlns:wne="http://schemas.microsoft.com/office/word/2006/wordml" xmlns:wps="http://schemas.microsoft.com/office/word/2010/wordprocessingShape" mc:Ignorable="w14 w15 w16se wp14">
+<w:numbering xmlns:wpc="http://schemas.microsoft.com/office/word/2010/wordprocessingCanvas" xmlns:cx="http://schemas.microsoft.com/office/drawing/2014/chartex" xmlns:cx1="http://schemas.microsoft.com/office/drawing/2015/9/8/chartex" xmlns:cx2="http://schemas.microsoft.com/office/drawing/2015/10/21/chartex" xmlns:cx3="http://schemas.microsoft.com/office/drawing/2016/5/9/chartex" xmlns:cx4="http://schemas.microsoft.com/office/drawing/2016/5/10/chartex" xmlns:cx5="http://schemas.microsoft.com/office/drawing/2016/5/11/chartex" xmlns:cx6="http://schemas.microsoft.com/office/drawing/2016/5/12/chartex" xmlns:cx7="http://schemas.microsoft.com/office/drawing/2016/5/13/chartex" xmlns:cx8="http://schemas.microsoft.com/office/drawing/2016/5/14/chartex" xmlns:mc="http://schemas.openxmlformats.org/markup-compatibility/2006" xmlns:aink="http://schemas.microsoft.com/office/drawing/2016/ink" xmlns:am3d="http://schemas.microsoft.com/office/drawing/2017/model3d" xmlns:o="urn:schemas-microsoft-com:office:office" xmlns:r="http://schemas.openxmlformats.org/officeDocument/2006/relationships" xmlns:m="http://schemas.openxmlformats.org/officeDocument/2006/math" xmlns:v="urn:schemas-microsoft-com:vml" xmlns:wp14="http://schemas.microsoft.com/office/word/2010/wordprocessingDrawing" xmlns:wp="http://schemas.openxmlformats.org/drawingml/2006/wordprocessingDrawing" xmlns:w10="urn:schemas-microsoft-com:office:word" xmlns:w="http://schemas.openxmlformats.org/wordprocessingml/2006/main" xmlns:w14="http://schemas.microsoft.com/office/word/2010/wordml" xmlns:w15="http://schemas.microsoft.com/office/word/2012/wordml" xmlns:w16cid="http://schemas.microsoft.com/office/word/2016/wordml/cid" xmlns:w16se="http://schemas.microsoft.com/office/word/2015/wordml/symex" xmlns:wpg="http://schemas.microsoft.com/office/word/2010/wordprocessingGroup" xmlns:wpi="http://schemas.microsoft.com/office/word/2010/wordprocessingInk" xmlns:wne="http://schemas.microsoft.com/office/word/2006/wordml" xmlns:wps="http://schemas.microsoft.com/office/word/2010/wordprocessingShape" mc:Ignorable="w14 w15 w16se w16cid wp14">
   <w:abstractNum w:abstractNumId="0" w15:restartNumberingAfterBreak="0">
     <w:nsid w:val="010E22CA"/>
     <w:multiLevelType w:val="hybridMultilevel"/>
@@ -4151,7 +4172,7 @@
 </file>
 
 <file path=word/styles.xml><?xml version="1.0" encoding="utf-8"?>
-<w:styles xmlns:mc="http://schemas.openxmlformats.org/markup-compatibility/2006" xmlns:r="http://schemas.openxmlformats.org/officeDocument/2006/relationships" xmlns:w="http://schemas.openxmlformats.org/wordprocessingml/2006/main" xmlns:w14="http://schemas.microsoft.com/office/word/2010/wordml" xmlns:w15="http://schemas.microsoft.com/office/word/2012/wordml" xmlns:w16se="http://schemas.microsoft.com/office/word/2015/wordml/symex" mc:Ignorable="w14 w15 w16se">
+<w:styles xmlns:mc="http://schemas.openxmlformats.org/markup-compatibility/2006" xmlns:r="http://schemas.openxmlformats.org/officeDocument/2006/relationships" xmlns:w="http://schemas.openxmlformats.org/wordprocessingml/2006/main" xmlns:w14="http://schemas.microsoft.com/office/word/2010/wordml" xmlns:w15="http://schemas.microsoft.com/office/word/2012/wordml" xmlns:w16cid="http://schemas.microsoft.com/office/word/2016/wordml/cid" xmlns:w16se="http://schemas.microsoft.com/office/word/2015/wordml/symex" mc:Ignorable="w14 w15 w16se w16cid">
   <w:docDefaults>
     <w:rPrDefault>
       <w:rPr>
@@ -4167,7 +4188,7 @@
       </w:pPr>
     </w:pPrDefault>
   </w:docDefaults>
-  <w:latentStyles w:defLockedState="0" w:defUIPriority="99" w:defSemiHidden="0" w:defUnhideWhenUsed="0" w:defQFormat="0" w:count="371">
+  <w:latentStyles w:defLockedState="0" w:defUIPriority="99" w:defSemiHidden="0" w:defUnhideWhenUsed="0" w:defQFormat="0" w:count="375">
     <w:lsdException w:name="Normal" w:uiPriority="0" w:qFormat="1"/>
     <w:lsdException w:name="heading 1" w:uiPriority="9" w:qFormat="1"/>
     <w:lsdException w:name="heading 2" w:semiHidden="1" w:uiPriority="9" w:unhideWhenUsed="1" w:qFormat="1"/>
@@ -4273,7 +4294,6 @@
     <w:lsdException w:name="HTML Sample" w:semiHidden="1" w:unhideWhenUsed="1"/>
     <w:lsdException w:name="HTML Typewriter" w:semiHidden="1" w:unhideWhenUsed="1"/>
     <w:lsdException w:name="HTML Variable" w:semiHidden="1" w:unhideWhenUsed="1"/>
-    <w:lsdException w:name="Normal Table" w:semiHidden="1" w:unhideWhenUsed="1"/>
     <w:lsdException w:name="annotation subject" w:semiHidden="1" w:unhideWhenUsed="1"/>
     <w:lsdException w:name="No List" w:semiHidden="1" w:unhideWhenUsed="1"/>
     <w:lsdException w:name="Outline List 1" w:semiHidden="1" w:unhideWhenUsed="1"/>
@@ -4317,10 +4337,8 @@
     <w:lsdException w:name="Table Elegant" w:semiHidden="1" w:unhideWhenUsed="1"/>
     <w:lsdException w:name="Table Professional" w:semiHidden="1" w:unhideWhenUsed="1"/>
     <w:lsdException w:name="Table Subtle 1" w:semiHidden="1" w:unhideWhenUsed="1"/>
-    <w:lsdException w:name="Table Subtle 2" w:semiHidden="1" w:unhideWhenUsed="1"/>
     <w:lsdException w:name="Table Web 1" w:semiHidden="1" w:unhideWhenUsed="1"/>
     <w:lsdException w:name="Table Web 2" w:semiHidden="1" w:unhideWhenUsed="1"/>
-    <w:lsdException w:name="Table Web 3" w:semiHidden="1" w:unhideWhenUsed="1"/>
     <w:lsdException w:name="Balloon Text" w:semiHidden="1" w:unhideWhenUsed="1"/>
     <w:lsdException w:name="Table Grid" w:uiPriority="59"/>
     <w:lsdException w:name="Table Theme" w:semiHidden="1" w:unhideWhenUsed="1"/>
@@ -4539,6 +4557,10 @@
     <w:lsdException w:name="List Table 5 Dark Accent 6" w:uiPriority="50"/>
     <w:lsdException w:name="List Table 6 Colorful Accent 6" w:uiPriority="51"/>
     <w:lsdException w:name="List Table 7 Colorful Accent 6" w:uiPriority="52"/>
+    <w:lsdException w:name="Mention" w:semiHidden="1" w:unhideWhenUsed="1"/>
+    <w:lsdException w:name="Smart Hyperlink" w:semiHidden="1" w:unhideWhenUsed="1"/>
+    <w:lsdException w:name="Hashtag" w:semiHidden="1" w:unhideWhenUsed="1"/>
+    <w:lsdException w:name="Unresolved Mention" w:semiHidden="1" w:unhideWhenUsed="1"/>
   </w:latentStyles>
   <w:style w:type="paragraph" w:default="1" w:styleId="Normal">
     <w:name w:val="Normal"/>

</xml_diff>